<commit_message>
create test 1 test 2
</commit_message>
<xml_diff>
--- a/Translate.docx
+++ b/Translate.docx
@@ -300,112 +300,119 @@
         </w:rPr>
         <w:t>: tạo nhánh</w:t>
       </w:r>
+    </w:p>
+    <w:p>
+      <w:pPr>
+        <w:spacing w:line="360" w:lineRule="auto"/>
+        <w:rPr>
+          <w:sz w:val="26"/>
+          <w:szCs w:val="26"/>
+        </w:rPr>
+      </w:pPr>
+      <w:r>
+        <w:rPr>
+          <w:sz w:val="26"/>
+          <w:szCs w:val="26"/>
+        </w:rPr>
+        <w:t>$ git checkout [branch-name]</w:t>
+      </w:r>
+      <w:r>
+        <w:rPr>
+          <w:sz w:val="26"/>
+          <w:szCs w:val="26"/>
+        </w:rPr>
+        <w:t xml:space="preserve"> : đi đến nhánh đó</w:t>
+      </w:r>
+    </w:p>
+    <w:p>
+      <w:pPr>
+        <w:spacing w:line="360" w:lineRule="auto"/>
+        <w:rPr>
+          <w:sz w:val="26"/>
+          <w:szCs w:val="26"/>
+        </w:rPr>
+      </w:pPr>
+      <w:r>
+        <w:rPr>
+          <w:sz w:val="26"/>
+          <w:szCs w:val="26"/>
+        </w:rPr>
+        <w:t>$ git merge [branch]</w:t>
+      </w:r>
+      <w:r>
+        <w:rPr>
+          <w:sz w:val="26"/>
+          <w:szCs w:val="26"/>
+        </w:rPr>
+        <w:t xml:space="preserve"> : gộp hai nhánh lại với nhau</w:t>
+      </w:r>
+    </w:p>
+    <w:p>
+      <w:pPr>
+        <w:spacing w:line="360" w:lineRule="auto"/>
+        <w:rPr>
+          <w:sz w:val="26"/>
+          <w:szCs w:val="26"/>
+        </w:rPr>
+      </w:pPr>
+      <w:r>
+        <w:rPr>
+          <w:sz w:val="26"/>
+          <w:szCs w:val="26"/>
+        </w:rPr>
+        <w:lastRenderedPageBreak/>
+        <w:t>$ git branch -d [branch-name]</w:t>
+      </w:r>
+      <w:r>
+        <w:rPr>
+          <w:sz w:val="26"/>
+          <w:szCs w:val="26"/>
+        </w:rPr>
+        <w:t>: xóa một nhánh</w:t>
+      </w:r>
+    </w:p>
+    <w:p>
+      <w:pPr>
+        <w:spacing w:line="360" w:lineRule="auto"/>
+        <w:rPr>
+          <w:b/>
+          <w:sz w:val="26"/>
+          <w:szCs w:val="26"/>
+        </w:rPr>
+      </w:pPr>
+      <w:r>
+        <w:rPr>
+          <w:b/>
+          <w:sz w:val="26"/>
+          <w:szCs w:val="26"/>
+        </w:rPr>
+        <w:t>REFACTOR FILENAMES</w:t>
+      </w:r>
+    </w:p>
+    <w:p>
+      <w:pPr>
+        <w:spacing w:line="360" w:lineRule="auto"/>
+        <w:rPr>
+          <w:sz w:val="26"/>
+          <w:szCs w:val="26"/>
+        </w:rPr>
+      </w:pPr>
+      <w:r>
+        <w:rPr>
+          <w:sz w:val="26"/>
+          <w:szCs w:val="26"/>
+        </w:rPr>
+        <w:t>$ git rm [file]</w:t>
+      </w:r>
+      <w:r>
+        <w:rPr>
+          <w:sz w:val="26"/>
+          <w:szCs w:val="26"/>
+        </w:rPr>
+        <w:t xml:space="preserve"> : xóa một file</w:t>
+      </w:r>
       <w:bookmarkStart w:id="0" w:name="_GoBack"/>
       <w:bookmarkEnd w:id="0"/>
-    </w:p>
-    <w:p>
-      <w:pPr>
-        <w:spacing w:line="360" w:lineRule="auto"/>
-        <w:rPr>
-          <w:sz w:val="26"/>
-          <w:szCs w:val="26"/>
-        </w:rPr>
-      </w:pPr>
-      <w:r>
-        <w:rPr>
-          <w:sz w:val="26"/>
-          <w:szCs w:val="26"/>
-        </w:rPr>
-        <w:t>$ git checkout [branch-name]</w:t>
-      </w:r>
-      <w:r>
-        <w:rPr>
-          <w:sz w:val="26"/>
-          <w:szCs w:val="26"/>
-        </w:rPr>
-        <w:t xml:space="preserve"> : đi đến nhánh đó</w:t>
-      </w:r>
-    </w:p>
-    <w:p>
-      <w:pPr>
-        <w:spacing w:line="360" w:lineRule="auto"/>
-        <w:rPr>
-          <w:sz w:val="26"/>
-          <w:szCs w:val="26"/>
-        </w:rPr>
-      </w:pPr>
-      <w:r>
-        <w:rPr>
-          <w:sz w:val="26"/>
-          <w:szCs w:val="26"/>
-        </w:rPr>
-        <w:t>$ git merge [branch]</w:t>
-      </w:r>
-      <w:r>
-        <w:rPr>
-          <w:sz w:val="26"/>
-          <w:szCs w:val="26"/>
-        </w:rPr>
-        <w:t xml:space="preserve"> : gộp hai nhánh lại với nhau</w:t>
-      </w:r>
-    </w:p>
-    <w:p>
-      <w:pPr>
-        <w:spacing w:line="360" w:lineRule="auto"/>
-        <w:rPr>
-          <w:sz w:val="26"/>
-          <w:szCs w:val="26"/>
-        </w:rPr>
-      </w:pPr>
-      <w:r>
-        <w:rPr>
-          <w:sz w:val="26"/>
-          <w:szCs w:val="26"/>
-        </w:rPr>
-        <w:lastRenderedPageBreak/>
-        <w:t>$ git branch -d [branch-name]</w:t>
-      </w:r>
-      <w:r>
-        <w:rPr>
-          <w:sz w:val="26"/>
-          <w:szCs w:val="26"/>
-        </w:rPr>
-        <w:t>: xóa một nhánh</w:t>
-      </w:r>
-    </w:p>
-    <w:p>
-      <w:pPr>
-        <w:spacing w:line="360" w:lineRule="auto"/>
-        <w:rPr>
-          <w:b/>
-          <w:sz w:val="26"/>
-          <w:szCs w:val="26"/>
-        </w:rPr>
-      </w:pPr>
-      <w:r>
-        <w:rPr>
-          <w:b/>
-          <w:sz w:val="26"/>
-          <w:szCs w:val="26"/>
-        </w:rPr>
-        <w:t>REFACTOR FILENAMES</w:t>
-      </w:r>
-    </w:p>
-    <w:p>
-      <w:pPr>
-        <w:spacing w:line="360" w:lineRule="auto"/>
-        <w:rPr>
-          <w:sz w:val="26"/>
-          <w:szCs w:val="26"/>
-        </w:rPr>
-      </w:pPr>
-      <w:r>
-        <w:rPr>
-          <w:sz w:val="26"/>
-          <w:szCs w:val="26"/>
-        </w:rPr>
-        <w:t>$ git rm [file]</w:t>
-      </w:r>
     </w:p>
     <w:p>
       <w:pPr>

</xml_diff>